<commit_message>
Parámetros de AccessData en el body
</commit_message>
<xml_diff>
--- a/Postman VSC.docx
+++ b/Postman VSC.docx
@@ -83,6 +83,7 @@
       </w:pPr>
       <w:r>
         <w:rPr>
+          <w:noProof/>
           <w:lang w:val="es-ES"/>
         </w:rPr>
         <w:drawing>
@@ -393,25 +394,7 @@
         <w:rPr>
           <w:lang w:val="es-ES"/>
         </w:rPr>
-        <w:t xml:space="preserve">3.2.- </w:t>
-      </w:r>
-      <w:r>
-        <w:rPr>
-          <w:lang w:val="es-ES"/>
-        </w:rPr>
-        <w:t>Establecer el tipo de solicitud (POST)</w:t>
-      </w:r>
-      <w:r>
-        <w:rPr>
-          <w:lang w:val="es-ES"/>
-        </w:rPr>
-        <w:t xml:space="preserve"> y </w:t>
-      </w:r>
-      <w:r>
-        <w:rPr>
-          <w:lang w:val="es-ES"/>
-        </w:rPr>
-        <w:t>la ruta del EndPoint</w:t>
+        <w:t>3.2.- Establecer el tipo de solicitud (POST) y la ruta del EndPoint</w:t>
       </w:r>
     </w:p>
     <w:p>
@@ -748,6 +731,7 @@
         </w:rPr>
         <w:t xml:space="preserve">- Configurar el envío de: </w:t>
       </w:r>
+      <w:proofErr w:type="spellStart"/>
       <w:r>
         <w:rPr>
           <w:i/>
@@ -756,12 +740,14 @@
         </w:rPr>
         <w:t>username</w:t>
       </w:r>
+      <w:proofErr w:type="spellEnd"/>
       <w:r>
         <w:rPr>
           <w:lang w:val="es-ES"/>
         </w:rPr>
         <w:t xml:space="preserve"> y </w:t>
       </w:r>
+      <w:proofErr w:type="spellStart"/>
       <w:r>
         <w:rPr>
           <w:i/>
@@ -770,6 +756,35 @@
         </w:rPr>
         <w:t>password</w:t>
       </w:r>
+      <w:proofErr w:type="spellEnd"/>
+      <w:r>
+        <w:rPr>
+          <w:i/>
+          <w:iCs/>
+          <w:lang w:val="es-ES"/>
+        </w:rPr>
+        <w:t xml:space="preserve"> </w:t>
+      </w:r>
+      <w:r>
+        <w:rPr>
+          <w:lang w:val="es-ES"/>
+        </w:rPr>
+        <w:t xml:space="preserve">en el </w:t>
+      </w:r>
+      <w:proofErr w:type="spellStart"/>
+      <w:r>
+        <w:rPr>
+          <w:lang w:val="es-ES"/>
+        </w:rPr>
+        <w:t>body</w:t>
+      </w:r>
+      <w:proofErr w:type="spellEnd"/>
+      <w:r>
+        <w:rPr>
+          <w:lang w:val="es-ES"/>
+        </w:rPr>
+        <w:t xml:space="preserve"> en formato JSON</w:t>
+      </w:r>
       <w:r>
         <w:rPr>
           <w:lang w:val="es-ES"/>
@@ -798,10 +813,10 @@
           <w:lang w:val="es-ES"/>
         </w:rPr>
         <w:drawing>
-          <wp:inline distT="0" distB="0" distL="0" distR="0" wp14:anchorId="5269AB03" wp14:editId="363BEBD5">
-            <wp:extent cx="5841495" cy="1944000"/>
-            <wp:effectExtent l="0" t="0" r="6985" b="0"/>
-            <wp:docPr id="732614086" name="Imagen 6"/>
+          <wp:inline distT="0" distB="0" distL="0" distR="0" wp14:anchorId="2049FB1B" wp14:editId="63FC1495">
+            <wp:extent cx="4462198" cy="1944000"/>
+            <wp:effectExtent l="0" t="0" r="0" b="0"/>
+            <wp:docPr id="1326537923" name="Imagen 2"/>
             <wp:cNvGraphicFramePr>
               <a:graphicFrameLocks xmlns:a="http://schemas.openxmlformats.org/drawingml/2006/main" noChangeAspect="1"/>
             </wp:cNvGraphicFramePr>
@@ -809,7 +824,7 @@
               <a:graphicData uri="http://schemas.openxmlformats.org/drawingml/2006/picture">
                 <pic:pic xmlns:pic="http://schemas.openxmlformats.org/drawingml/2006/picture">
                   <pic:nvPicPr>
-                    <pic:cNvPr id="0" name="Picture 6"/>
+                    <pic:cNvPr id="0" name="Picture 2"/>
                     <pic:cNvPicPr>
                       <a:picLocks noChangeAspect="1" noChangeArrowheads="1"/>
                     </pic:cNvPicPr>
@@ -830,7 +845,7 @@
                   <pic:spPr bwMode="auto">
                     <a:xfrm>
                       <a:off x="0" y="0"/>
-                      <a:ext cx="5841495" cy="1944000"/>
+                      <a:ext cx="4462198" cy="1944000"/>
                     </a:xfrm>
                     <a:prstGeom prst="rect">
                       <a:avLst/>
@@ -1045,13 +1060,7 @@
         <w:rPr>
           <w:lang w:val="es-ES"/>
         </w:rPr>
-        <w:t>4</w:t>
-      </w:r>
-      <w:r>
-        <w:rPr>
-          <w:lang w:val="es-ES"/>
-        </w:rPr>
-        <w:t>.1.- Damos clic al botón de New Request:</w:t>
+        <w:t>4.1.- Damos clic al botón de New Request:</w:t>
       </w:r>
     </w:p>
     <w:p>
@@ -1143,13 +1152,7 @@
         <w:rPr>
           <w:lang w:val="es-ES"/>
         </w:rPr>
-        <w:t>4</w:t>
-      </w:r>
-      <w:r>
-        <w:rPr>
-          <w:lang w:val="es-ES"/>
-        </w:rPr>
-        <w:t>.2.- Establecer el tipo de solicitud (POST) y la ruta del EndPoint</w:t>
+        <w:t>4.2.- Establecer el tipo de solicitud (POST) y la ruta del EndPoint</w:t>
       </w:r>
     </w:p>
     <w:p>
@@ -1241,13 +1244,7 @@
         <w:rPr>
           <w:lang w:val="es-ES"/>
         </w:rPr>
-        <w:t>4</w:t>
-      </w:r>
-      <w:r>
-        <w:rPr>
-          <w:lang w:val="es-ES"/>
-        </w:rPr>
-        <w:t>.3.- Configurar los Headers.</w:t>
+        <w:t>4.3.- Configurar los Headers.</w:t>
       </w:r>
     </w:p>
     <w:p>

</xml_diff>